<commit_message>
Add some text in tool installation document
</commit_message>
<xml_diff>
--- a/Tool installation document.docx
+++ b/Tool installation document.docx
@@ -122,6 +122,17 @@
       <w:r>
         <w:t>Lancer le server en tapant ‘python server.py’, un message de lancement réussi devrait s’afficher</w:t>
       </w:r>
+      <w:r>
+        <w:t>. (</w:t>
+      </w:r>
+      <w:proofErr w:type="gramStart"/>
+      <w:r>
+        <w:t>si</w:t>
+      </w:r>
+      <w:proofErr w:type="gramEnd"/>
+      <w:r>
+        <w:t xml:space="preserve"> ça ne fonctionne pas essayer « python3 server.py »)</w:t>
+      </w:r>
     </w:p>
     <w:p>
       <w:pPr>
@@ -134,6 +145,23 @@
       <w:r>
         <w:t>Ensuite lancer le programme de connexion de client en tapant ‘python client.py’, se connecter ou créer un compte</w:t>
       </w:r>
+      <w:r>
+        <w:t xml:space="preserve">. </w:t>
+      </w:r>
+      <w:proofErr w:type="gramStart"/>
+      <w:r>
+        <w:t>si</w:t>
+      </w:r>
+      <w:proofErr w:type="gramEnd"/>
+      <w:r>
+        <w:t xml:space="preserve"> ça ne fonctionne pas essayer « python3 </w:t>
+      </w:r>
+      <w:r>
+        <w:t>client</w:t>
+      </w:r>
+      <w:r>
+        <w:t>.py »)</w:t>
+      </w:r>
     </w:p>
     <w:p>
       <w:pPr>
@@ -145,6 +173,47 @@
       </w:pPr>
       <w:r>
         <w:t>Afin de pouvoir tester de manière optimale toutes les fonctions du programme, répéter l’étape 6 au moins 4 fois pour avoir 4 clients différents sur le chat.</w:t>
+      </w:r>
+    </w:p>
+    <w:p>
+      <w:pPr>
+        <w:pStyle w:val="Paragraphedeliste"/>
+        <w:numPr>
+          <w:ilvl w:val="0"/>
+          <w:numId w:val="1"/>
+        </w:numPr>
+      </w:pPr>
+      <w:r>
+        <w:t xml:space="preserve">Ensuite dans les </w:t>
+      </w:r>
+      <w:proofErr w:type="spellStart"/>
+      <w:r>
+        <w:t>powershell</w:t>
+      </w:r>
+      <w:proofErr w:type="spellEnd"/>
+      <w:r>
+        <w:t xml:space="preserve"> ou invite de commande où vous avez lanc</w:t>
+      </w:r>
+      <w:r>
+        <w:t>é</w:t>
+      </w:r>
+      <w:r>
+        <w:t xml:space="preserve"> le fichier client.py, </w:t>
+      </w:r>
+      <w:r>
+        <w:t>2 options s’offre à vous, sois créer un client, sois se connecter. Si c’est la première fois que vous l’utilis</w:t>
+      </w:r>
+      <w:r>
+        <w:t>ez</w:t>
+      </w:r>
+      <w:r>
+        <w:t>, tapé 2 pour créer un client (no</w:t>
+      </w:r>
+      <w:r>
+        <w:t>tez bien les informations que vous remplissez), si ce n’est pas la première fois vous pouvez tout simplement</w:t>
+      </w:r>
+      <w:r>
+        <w:t xml:space="preserve"> vous connectez avec vos identifiants ou créer de nouveaux comptes si vous le souhaitez.</w:t>
       </w:r>
     </w:p>
     <w:p>

</xml_diff>